<commit_message>
Editing Report and Adding Random Forest
</commit_message>
<xml_diff>
--- a/Report_hjh08.docx
+++ b/Report_hjh08.docx
@@ -10,7 +10,6 @@
           <w:docPartUnique/>
         </w:docPartObj>
       </w:sdtPr>
-      <w:sdtEndPr/>
       <w:sdtContent>
         <w:p>
           <w:r>
@@ -89,7 +88,6 @@
                                   <w:dataBinding w:prefixMappings="xmlns:ns0='http://schemas.openxmlformats.org/package/2006/metadata/core-properties' xmlns:ns1='http://purl.org/dc/elements/1.1/'" w:xpath="/ns0:coreProperties[1]/ns1:title[1]" w:storeItemID="{6C3C8BC8-F283-45AE-878A-BAB7291924A1}"/>
                                   <w:text/>
                                 </w:sdtPr>
-                                <w:sdtEndPr/>
                                 <w:sdtContent>
                                   <w:p>
                                     <w:pPr>
@@ -566,7 +564,6 @@
                             <w:dataBinding w:prefixMappings="xmlns:ns0='http://schemas.openxmlformats.org/package/2006/metadata/core-properties' xmlns:ns1='http://purl.org/dc/elements/1.1/'" w:xpath="/ns0:coreProperties[1]/ns1:title[1]" w:storeItemID="{6C3C8BC8-F283-45AE-878A-BAB7291924A1}"/>
                             <w:text/>
                           </w:sdtPr>
-                          <w:sdtEndPr/>
                           <w:sdtContent>
                             <w:p>
                               <w:pPr>
@@ -1096,7 +1093,6 @@
                                   <w:dataBinding w:prefixMappings="xmlns:ns0='http://schemas.openxmlformats.org/package/2006/metadata/core-properties' xmlns:ns1='http://purl.org/dc/elements/1.1/'" w:xpath="/ns0:coreProperties[1]/ns1:subject[1]" w:storeItemID="{6C3C8BC8-F283-45AE-878A-BAB7291924A1}"/>
                                   <w:text/>
                                 </w:sdtPr>
-                                <w:sdtEndPr/>
                                 <w:sdtContent>
                                   <w:p>
                                     <w:pPr>
@@ -1149,7 +1145,6 @@
                             <w:dataBinding w:prefixMappings="xmlns:ns0='http://schemas.openxmlformats.org/package/2006/metadata/core-properties' xmlns:ns1='http://purl.org/dc/elements/1.1/'" w:xpath="/ns0:coreProperties[1]/ns1:subject[1]" w:storeItemID="{6C3C8BC8-F283-45AE-878A-BAB7291924A1}"/>
                             <w:text/>
                           </w:sdtPr>
-                          <w:sdtEndPr/>
                           <w:sdtContent>
                             <w:p>
                               <w:pPr>
@@ -1260,6 +1255,30 @@
           <w:sz w:val="36"/>
           <w:szCs w:val="36"/>
         </w:rPr>
+        <w:t>Random Forest</w:t>
+      </w:r>
+    </w:p>
+    <w:p>
+      <w:pPr>
+        <w:pStyle w:val="ListParagraph"/>
+        <w:numPr>
+          <w:ilvl w:val="0"/>
+          <w:numId w:val="1"/>
+        </w:numPr>
+        <w:rPr>
+          <w:rFonts w:asciiTheme="majorBidi" w:eastAsiaTheme="majorEastAsia" w:hAnsiTheme="majorBidi" w:cstheme="majorBidi"/>
+          <w:color w:val="262626" w:themeColor="text1" w:themeTint="D9"/>
+          <w:sz w:val="36"/>
+          <w:szCs w:val="36"/>
+        </w:rPr>
+      </w:pPr>
+      <w:r>
+        <w:rPr>
+          <w:rFonts w:asciiTheme="majorBidi" w:eastAsiaTheme="majorEastAsia" w:hAnsiTheme="majorBidi" w:cstheme="majorBidi"/>
+          <w:color w:val="262626" w:themeColor="text1" w:themeTint="D9"/>
+          <w:sz w:val="36"/>
+          <w:szCs w:val="36"/>
+        </w:rPr>
         <w:t>Neural Network</w:t>
       </w:r>
     </w:p>
@@ -1544,7 +1563,6 @@
           <w:sz w:val="36"/>
           <w:szCs w:val="36"/>
         </w:rPr>
-        <w:lastRenderedPageBreak/>
         <w:t xml:space="preserve">Decision Tree:  </w:t>
       </w:r>
     </w:p>
@@ -1674,128 +1692,29 @@
     <w:p/>
     <w:p/>
     <w:p>
-      <w:pPr>
-        <w:pStyle w:val="Title"/>
-        <w:jc w:val="both"/>
-        <w:rPr>
-          <w:rFonts w:asciiTheme="majorBidi" w:hAnsiTheme="majorBidi"/>
-          <w:sz w:val="36"/>
-          <w:szCs w:val="36"/>
-        </w:rPr>
-      </w:pPr>
+      <w:r>
+        <w:lastRenderedPageBreak/>
+        <w:t>Random Forest:</w:t>
+      </w:r>
     </w:p>
     <w:p>
-      <w:pPr>
-        <w:pStyle w:val="Title"/>
-        <w:ind w:firstLine="720"/>
-        <w:jc w:val="both"/>
-        <w:rPr>
-          <w:rFonts w:asciiTheme="majorBidi" w:hAnsiTheme="majorBidi"/>
-          <w:sz w:val="36"/>
-          <w:szCs w:val="36"/>
-        </w:rPr>
-      </w:pPr>
       <w:r>
-        <w:rPr>
-          <w:rFonts w:asciiTheme="majorBidi" w:hAnsiTheme="majorBidi"/>
-          <w:sz w:val="36"/>
-          <w:szCs w:val="36"/>
-        </w:rPr>
-        <w:lastRenderedPageBreak/>
-        <w:t>Histogram Testing:</w:t>
+        <w:t>Testing Random Forest using multiple Number of Trees.</w:t>
+      </w:r>
+      <w:r>
+        <w:br/>
       </w:r>
     </w:p>
-    <w:p/>
     <w:p>
-      <w:pPr>
-        <w:rPr>
-          <w:rFonts w:asciiTheme="majorBidi" w:hAnsiTheme="majorBidi"/>
-          <w:sz w:val="36"/>
-          <w:szCs w:val="36"/>
-        </w:rPr>
-      </w:pPr>
       <w:r>
         <w:rPr>
-          <w:rFonts w:asciiTheme="majorBidi" w:eastAsiaTheme="majorEastAsia" w:hAnsiTheme="majorBidi" w:cstheme="majorBidi"/>
-          <w:color w:val="262626" w:themeColor="text1" w:themeTint="D9"/>
-          <w:sz w:val="36"/>
-          <w:szCs w:val="36"/>
-        </w:rPr>
-        <w:t xml:space="preserve">I </w:t>
-      </w:r>
-      <w:r>
-        <w:rPr>
-          <w:rFonts w:asciiTheme="majorBidi" w:eastAsiaTheme="majorEastAsia" w:hAnsiTheme="majorBidi" w:cstheme="majorBidi"/>
-          <w:color w:val="262626" w:themeColor="text1" w:themeTint="D9"/>
-          <w:sz w:val="36"/>
-          <w:szCs w:val="36"/>
-        </w:rPr>
-        <w:t>assessed</w:t>
-      </w:r>
-      <w:r>
-        <w:rPr>
-          <w:rFonts w:asciiTheme="majorBidi" w:eastAsiaTheme="majorEastAsia" w:hAnsiTheme="majorBidi" w:cstheme="majorBidi"/>
-          <w:color w:val="262626" w:themeColor="text1" w:themeTint="D9"/>
-          <w:sz w:val="36"/>
-          <w:szCs w:val="36"/>
-        </w:rPr>
-        <w:t xml:space="preserve"> Histogram Gradient using a variation of max iteration,</w:t>
-      </w:r>
-      <w:r>
-        <w:rPr>
-          <w:rFonts w:asciiTheme="majorBidi" w:eastAsiaTheme="majorEastAsia" w:hAnsiTheme="majorBidi" w:cstheme="majorBidi"/>
-          <w:color w:val="262626" w:themeColor="text1" w:themeTint="D9"/>
-          <w:sz w:val="36"/>
-          <w:szCs w:val="36"/>
-        </w:rPr>
-        <w:t xml:space="preserve"> depth, </w:t>
-      </w:r>
-      <w:r>
-        <w:rPr>
-          <w:rFonts w:asciiTheme="majorBidi" w:eastAsiaTheme="majorEastAsia" w:hAnsiTheme="majorBidi" w:cstheme="majorBidi"/>
-          <w:color w:val="262626" w:themeColor="text1" w:themeTint="D9"/>
-          <w:sz w:val="36"/>
-          <w:szCs w:val="36"/>
-        </w:rPr>
-        <w:t>and min leaf nodes as well as different steps</w:t>
-      </w:r>
-      <w:r>
-        <w:rPr>
-          <w:rFonts w:asciiTheme="majorBidi" w:eastAsiaTheme="majorEastAsia" w:hAnsiTheme="majorBidi" w:cstheme="majorBidi"/>
-          <w:color w:val="262626" w:themeColor="text1" w:themeTint="D9"/>
-          <w:sz w:val="36"/>
-          <w:szCs w:val="36"/>
-        </w:rPr>
-        <w:t>.</w:t>
-      </w:r>
-      <w:r>
-        <w:rPr>
-          <w:rFonts w:asciiTheme="majorBidi" w:hAnsiTheme="majorBidi"/>
-          <w:sz w:val="36"/>
-          <w:szCs w:val="36"/>
-        </w:rPr>
-        <w:br/>
-      </w:r>
-      <w:r>
-        <w:rPr>
-          <w:rFonts w:asciiTheme="majorBidi" w:hAnsiTheme="majorBidi"/>
-          <w:sz w:val="36"/>
-          <w:szCs w:val="36"/>
-        </w:rPr>
-        <w:br/>
-      </w:r>
-      <w:r>
-        <w:rPr>
-          <w:rFonts w:asciiTheme="majorBidi" w:hAnsiTheme="majorBidi"/>
           <w:noProof/>
-          <w:sz w:val="36"/>
-          <w:szCs w:val="36"/>
         </w:rPr>
         <w:drawing>
-          <wp:inline distT="0" distB="0" distL="0" distR="0" wp14:anchorId="637A23A6" wp14:editId="477C819A">
-            <wp:extent cx="5833110" cy="3200400"/>
+          <wp:inline distT="0" distB="0" distL="0" distR="0" wp14:anchorId="6347D383" wp14:editId="53066CCC">
+            <wp:extent cx="5486400" cy="3200400"/>
             <wp:effectExtent l="0" t="0" r="0" b="0"/>
-            <wp:docPr id="1300911562" name="Chart 4"/>
+            <wp:docPr id="75258755" name="Chart 1"/>
             <wp:cNvGraphicFramePr/>
             <a:graphic xmlns:a="http://schemas.openxmlformats.org/drawingml/2006/main">
               <a:graphicData uri="http://schemas.openxmlformats.org/drawingml/2006/chart">
@@ -1805,6 +1724,131 @@
           </wp:inline>
         </w:drawing>
       </w:r>
+    </w:p>
+    <w:p/>
+    <w:p/>
+    <w:p/>
+    <w:p/>
+    <w:p/>
+    <w:p/>
+    <w:p/>
+    <w:p/>
+    <w:p/>
+    <w:p/>
+    <w:p/>
+    <w:p/>
+    <w:p/>
+    <w:p>
+      <w:pPr>
+        <w:pStyle w:val="Title"/>
+        <w:jc w:val="both"/>
+        <w:rPr>
+          <w:rFonts w:asciiTheme="majorBidi" w:hAnsiTheme="majorBidi"/>
+          <w:sz w:val="36"/>
+          <w:szCs w:val="36"/>
+        </w:rPr>
+      </w:pPr>
+    </w:p>
+    <w:p>
+      <w:pPr>
+        <w:pStyle w:val="Title"/>
+        <w:ind w:firstLine="720"/>
+        <w:jc w:val="both"/>
+        <w:rPr>
+          <w:rFonts w:asciiTheme="majorBidi" w:hAnsiTheme="majorBidi"/>
+          <w:sz w:val="36"/>
+          <w:szCs w:val="36"/>
+        </w:rPr>
+      </w:pPr>
+      <w:r>
+        <w:rPr>
+          <w:rFonts w:asciiTheme="majorBidi" w:hAnsiTheme="majorBidi"/>
+          <w:sz w:val="36"/>
+          <w:szCs w:val="36"/>
+        </w:rPr>
+        <w:lastRenderedPageBreak/>
+        <w:t>Histogram Testing:</w:t>
+      </w:r>
+    </w:p>
+    <w:p/>
+    <w:p>
+      <w:pPr>
+        <w:rPr>
+          <w:rFonts w:asciiTheme="majorBidi" w:hAnsiTheme="majorBidi"/>
+          <w:sz w:val="36"/>
+          <w:szCs w:val="36"/>
+        </w:rPr>
+      </w:pPr>
+      <w:r>
+        <w:rPr>
+          <w:rFonts w:asciiTheme="majorBidi" w:eastAsiaTheme="majorEastAsia" w:hAnsiTheme="majorBidi" w:cstheme="majorBidi"/>
+          <w:color w:val="262626" w:themeColor="text1" w:themeTint="D9"/>
+          <w:sz w:val="36"/>
+          <w:szCs w:val="36"/>
+        </w:rPr>
+        <w:t xml:space="preserve">I </w:t>
+      </w:r>
+      <w:r>
+        <w:rPr>
+          <w:rFonts w:asciiTheme="majorBidi" w:eastAsiaTheme="majorEastAsia" w:hAnsiTheme="majorBidi" w:cstheme="majorBidi"/>
+          <w:color w:val="262626" w:themeColor="text1" w:themeTint="D9"/>
+          <w:sz w:val="36"/>
+          <w:szCs w:val="36"/>
+        </w:rPr>
+        <w:t>assessed</w:t>
+      </w:r>
+      <w:r>
+        <w:rPr>
+          <w:rFonts w:asciiTheme="majorBidi" w:eastAsiaTheme="majorEastAsia" w:hAnsiTheme="majorBidi" w:cstheme="majorBidi"/>
+          <w:color w:val="262626" w:themeColor="text1" w:themeTint="D9"/>
+          <w:sz w:val="36"/>
+          <w:szCs w:val="36"/>
+        </w:rPr>
+        <w:t xml:space="preserve"> Histogram Gradient using a variation of max iteration,</w:t>
+      </w:r>
+      <w:r>
+        <w:rPr>
+          <w:rFonts w:asciiTheme="majorBidi" w:eastAsiaTheme="majorEastAsia" w:hAnsiTheme="majorBidi" w:cstheme="majorBidi"/>
+          <w:color w:val="262626" w:themeColor="text1" w:themeTint="D9"/>
+          <w:sz w:val="36"/>
+          <w:szCs w:val="36"/>
+        </w:rPr>
+        <w:t xml:space="preserve"> depth, </w:t>
+      </w:r>
+      <w:r>
+        <w:rPr>
+          <w:rFonts w:asciiTheme="majorBidi" w:eastAsiaTheme="majorEastAsia" w:hAnsiTheme="majorBidi" w:cstheme="majorBidi"/>
+          <w:color w:val="262626" w:themeColor="text1" w:themeTint="D9"/>
+          <w:sz w:val="36"/>
+          <w:szCs w:val="36"/>
+        </w:rPr>
+        <w:t>and min leaf nodes as well as different steps</w:t>
+      </w:r>
+      <w:r>
+        <w:rPr>
+          <w:rFonts w:asciiTheme="majorBidi" w:eastAsiaTheme="majorEastAsia" w:hAnsiTheme="majorBidi" w:cstheme="majorBidi"/>
+          <w:color w:val="262626" w:themeColor="text1" w:themeTint="D9"/>
+          <w:sz w:val="36"/>
+          <w:szCs w:val="36"/>
+        </w:rPr>
+        <w:t>.</w:t>
+      </w:r>
+      <w:r>
+        <w:rPr>
+          <w:rFonts w:asciiTheme="majorBidi" w:hAnsiTheme="majorBidi"/>
+          <w:sz w:val="36"/>
+          <w:szCs w:val="36"/>
+        </w:rPr>
+        <w:br/>
+      </w:r>
+      <w:r>
+        <w:rPr>
+          <w:rFonts w:asciiTheme="majorBidi" w:hAnsiTheme="majorBidi"/>
+          <w:sz w:val="36"/>
+          <w:szCs w:val="36"/>
+        </w:rPr>
+        <w:br/>
+      </w:r>
       <w:r>
         <w:rPr>
           <w:rFonts w:asciiTheme="majorBidi" w:hAnsiTheme="majorBidi"/>
@@ -1813,10 +1857,10 @@
           <w:szCs w:val="36"/>
         </w:rPr>
         <w:drawing>
-          <wp:inline distT="0" distB="0" distL="0" distR="0" wp14:anchorId="4881FABE" wp14:editId="3D7D2C0E">
-            <wp:extent cx="5833241" cy="3200400"/>
+          <wp:inline distT="0" distB="0" distL="0" distR="0" wp14:anchorId="637A23A6" wp14:editId="477C819A">
+            <wp:extent cx="5833110" cy="3200400"/>
             <wp:effectExtent l="0" t="0" r="0" b="0"/>
-            <wp:docPr id="1439950958" name="Chart 3"/>
+            <wp:docPr id="1300911562" name="Chart 4"/>
             <wp:cNvGraphicFramePr/>
             <a:graphic xmlns:a="http://schemas.openxmlformats.org/drawingml/2006/main">
               <a:graphicData uri="http://schemas.openxmlformats.org/drawingml/2006/chart">
@@ -1826,6 +1870,27 @@
           </wp:inline>
         </w:drawing>
       </w:r>
+      <w:r>
+        <w:rPr>
+          <w:rFonts w:asciiTheme="majorBidi" w:hAnsiTheme="majorBidi"/>
+          <w:noProof/>
+          <w:sz w:val="36"/>
+          <w:szCs w:val="36"/>
+        </w:rPr>
+        <w:drawing>
+          <wp:inline distT="0" distB="0" distL="0" distR="0" wp14:anchorId="4881FABE" wp14:editId="3D7D2C0E">
+            <wp:extent cx="5833241" cy="3200400"/>
+            <wp:effectExtent l="0" t="0" r="0" b="0"/>
+            <wp:docPr id="1439950958" name="Chart 3"/>
+            <wp:cNvGraphicFramePr/>
+            <a:graphic xmlns:a="http://schemas.openxmlformats.org/drawingml/2006/main">
+              <a:graphicData uri="http://schemas.openxmlformats.org/drawingml/2006/chart">
+                <c:chart xmlns:c="http://schemas.openxmlformats.org/drawingml/2006/chart" xmlns:r="http://schemas.openxmlformats.org/officeDocument/2006/relationships" r:id="rId12"/>
+              </a:graphicData>
+            </a:graphic>
+          </wp:inline>
+        </w:drawing>
+      </w:r>
     </w:p>
     <w:p>
       <w:pPr>
@@ -2160,7 +2225,7 @@
             <wp:cNvGraphicFramePr/>
             <a:graphic xmlns:a="http://schemas.openxmlformats.org/drawingml/2006/main">
               <a:graphicData uri="http://schemas.openxmlformats.org/drawingml/2006/chart">
-                <c:chart xmlns:c="http://schemas.openxmlformats.org/drawingml/2006/chart" xmlns:r="http://schemas.openxmlformats.org/officeDocument/2006/relationships" r:id="rId12"/>
+                <c:chart xmlns:c="http://schemas.openxmlformats.org/drawingml/2006/chart" xmlns:r="http://schemas.openxmlformats.org/officeDocument/2006/relationships" r:id="rId13"/>
               </a:graphicData>
             </a:graphic>
           </wp:inline>
@@ -4070,6 +4135,564 @@
             </a:pPr>
             <a:r>
               <a:rPr lang="en-US"/>
+              <a:t>Random</a:t>
+            </a:r>
+            <a:r>
+              <a:rPr lang="en-US" baseline="0"/>
+              <a:t> Forest </a:t>
+            </a:r>
+            <a:endParaRPr lang="en-US"/>
+          </a:p>
+        </c:rich>
+      </c:tx>
+      <c:overlay val="0"/>
+      <c:spPr>
+        <a:noFill/>
+        <a:ln>
+          <a:noFill/>
+        </a:ln>
+        <a:effectLst/>
+      </c:spPr>
+      <c:txPr>
+        <a:bodyPr rot="0" spcFirstLastPara="1" vertOverflow="ellipsis" vert="horz" wrap="square" anchor="ctr" anchorCtr="1"/>
+        <a:lstStyle/>
+        <a:p>
+          <a:pPr>
+            <a:defRPr sz="1400" b="0" i="0" u="none" strike="noStrike" kern="1200" spc="0" baseline="0">
+              <a:solidFill>
+                <a:schemeClr val="tx1">
+                  <a:lumMod val="65000"/>
+                  <a:lumOff val="35000"/>
+                </a:schemeClr>
+              </a:solidFill>
+              <a:latin typeface="+mn-lt"/>
+              <a:ea typeface="+mn-ea"/>
+              <a:cs typeface="+mn-cs"/>
+            </a:defRPr>
+          </a:pPr>
+          <a:endParaRPr lang="en-US"/>
+        </a:p>
+      </c:txPr>
+    </c:title>
+    <c:autoTitleDeleted val="0"/>
+    <c:plotArea>
+      <c:layout/>
+      <c:barChart>
+        <c:barDir val="col"/>
+        <c:grouping val="clustered"/>
+        <c:varyColors val="0"/>
+        <c:ser>
+          <c:idx val="0"/>
+          <c:order val="0"/>
+          <c:tx>
+            <c:strRef>
+              <c:f>Sheet1!$B$1</c:f>
+              <c:strCache>
+                <c:ptCount val="1"/>
+                <c:pt idx="0">
+                  <c:v>Accuracy</c:v>
+                </c:pt>
+              </c:strCache>
+            </c:strRef>
+          </c:tx>
+          <c:spPr>
+            <a:solidFill>
+              <a:schemeClr val="accent1"/>
+            </a:solidFill>
+            <a:ln>
+              <a:noFill/>
+            </a:ln>
+            <a:effectLst/>
+          </c:spPr>
+          <c:invertIfNegative val="0"/>
+          <c:cat>
+            <c:numRef>
+              <c:f>Sheet1!$A$2:$A$5</c:f>
+              <c:numCache>
+                <c:formatCode>General</c:formatCode>
+                <c:ptCount val="4"/>
+                <c:pt idx="0">
+                  <c:v>50</c:v>
+                </c:pt>
+                <c:pt idx="1">
+                  <c:v>100</c:v>
+                </c:pt>
+                <c:pt idx="2">
+                  <c:v>150</c:v>
+                </c:pt>
+                <c:pt idx="3">
+                  <c:v>200</c:v>
+                </c:pt>
+              </c:numCache>
+            </c:numRef>
+          </c:cat>
+          <c:val>
+            <c:numRef>
+              <c:f>Sheet1!$B$2:$B$5</c:f>
+              <c:numCache>
+                <c:formatCode>General</c:formatCode>
+                <c:ptCount val="4"/>
+                <c:pt idx="0">
+                  <c:v>0.72399999999999998</c:v>
+                </c:pt>
+                <c:pt idx="1">
+                  <c:v>0.73</c:v>
+                </c:pt>
+                <c:pt idx="2">
+                  <c:v>0.73199999999999998</c:v>
+                </c:pt>
+                <c:pt idx="3">
+                  <c:v>0.73299999999999998</c:v>
+                </c:pt>
+              </c:numCache>
+            </c:numRef>
+          </c:val>
+          <c:extLst>
+            <c:ext xmlns:c16="http://schemas.microsoft.com/office/drawing/2014/chart" uri="{C3380CC4-5D6E-409C-BE32-E72D297353CC}">
+              <c16:uniqueId val="{00000000-91EA-43EB-9296-490FC3654DE2}"/>
+            </c:ext>
+          </c:extLst>
+        </c:ser>
+        <c:ser>
+          <c:idx val="1"/>
+          <c:order val="1"/>
+          <c:tx>
+            <c:strRef>
+              <c:f>Sheet1!$C$1</c:f>
+              <c:strCache>
+                <c:ptCount val="1"/>
+                <c:pt idx="0">
+                  <c:v>F1</c:v>
+                </c:pt>
+              </c:strCache>
+            </c:strRef>
+          </c:tx>
+          <c:spPr>
+            <a:solidFill>
+              <a:schemeClr val="accent2"/>
+            </a:solidFill>
+            <a:ln>
+              <a:noFill/>
+            </a:ln>
+            <a:effectLst/>
+          </c:spPr>
+          <c:invertIfNegative val="0"/>
+          <c:cat>
+            <c:numRef>
+              <c:f>Sheet1!$A$2:$A$5</c:f>
+              <c:numCache>
+                <c:formatCode>General</c:formatCode>
+                <c:ptCount val="4"/>
+                <c:pt idx="0">
+                  <c:v>50</c:v>
+                </c:pt>
+                <c:pt idx="1">
+                  <c:v>100</c:v>
+                </c:pt>
+                <c:pt idx="2">
+                  <c:v>150</c:v>
+                </c:pt>
+                <c:pt idx="3">
+                  <c:v>200</c:v>
+                </c:pt>
+              </c:numCache>
+            </c:numRef>
+          </c:cat>
+          <c:val>
+            <c:numRef>
+              <c:f>Sheet1!$C$2:$C$5</c:f>
+              <c:numCache>
+                <c:formatCode>General</c:formatCode>
+                <c:ptCount val="4"/>
+                <c:pt idx="0">
+                  <c:v>0.73899999999999999</c:v>
+                </c:pt>
+                <c:pt idx="1">
+                  <c:v>0.746</c:v>
+                </c:pt>
+                <c:pt idx="2">
+                  <c:v>0.748</c:v>
+                </c:pt>
+                <c:pt idx="3">
+                  <c:v>0.75</c:v>
+                </c:pt>
+              </c:numCache>
+            </c:numRef>
+          </c:val>
+          <c:extLst>
+            <c:ext xmlns:c16="http://schemas.microsoft.com/office/drawing/2014/chart" uri="{C3380CC4-5D6E-409C-BE32-E72D297353CC}">
+              <c16:uniqueId val="{00000001-91EA-43EB-9296-490FC3654DE2}"/>
+            </c:ext>
+          </c:extLst>
+        </c:ser>
+        <c:ser>
+          <c:idx val="2"/>
+          <c:order val="2"/>
+          <c:tx>
+            <c:strRef>
+              <c:f>Sheet1!$D$1</c:f>
+              <c:strCache>
+                <c:ptCount val="1"/>
+                <c:pt idx="0">
+                  <c:v>Series 3</c:v>
+                </c:pt>
+              </c:strCache>
+            </c:strRef>
+          </c:tx>
+          <c:spPr>
+            <a:solidFill>
+              <a:schemeClr val="accent3"/>
+            </a:solidFill>
+            <a:ln>
+              <a:noFill/>
+            </a:ln>
+            <a:effectLst/>
+          </c:spPr>
+          <c:invertIfNegative val="0"/>
+          <c:cat>
+            <c:numRef>
+              <c:f>Sheet1!$A$2:$A$5</c:f>
+              <c:numCache>
+                <c:formatCode>General</c:formatCode>
+                <c:ptCount val="4"/>
+                <c:pt idx="0">
+                  <c:v>50</c:v>
+                </c:pt>
+                <c:pt idx="1">
+                  <c:v>100</c:v>
+                </c:pt>
+                <c:pt idx="2">
+                  <c:v>150</c:v>
+                </c:pt>
+                <c:pt idx="3">
+                  <c:v>200</c:v>
+                </c:pt>
+              </c:numCache>
+            </c:numRef>
+          </c:cat>
+          <c:val>
+            <c:numRef>
+              <c:f>Sheet1!$D$2:$D$5</c:f>
+              <c:numCache>
+                <c:formatCode>General</c:formatCode>
+                <c:ptCount val="4"/>
+                <c:pt idx="0">
+                  <c:v>0.73899999999999999</c:v>
+                </c:pt>
+                <c:pt idx="1">
+                  <c:v>0.74199999999999999</c:v>
+                </c:pt>
+                <c:pt idx="2">
+                  <c:v>0.74299999999999999</c:v>
+                </c:pt>
+                <c:pt idx="3">
+                  <c:v>0.74299999999999999</c:v>
+                </c:pt>
+              </c:numCache>
+            </c:numRef>
+          </c:val>
+          <c:extLst>
+            <c:ext xmlns:c16="http://schemas.microsoft.com/office/drawing/2014/chart" uri="{C3380CC4-5D6E-409C-BE32-E72D297353CC}">
+              <c16:uniqueId val="{00000002-91EA-43EB-9296-490FC3654DE2}"/>
+            </c:ext>
+          </c:extLst>
+        </c:ser>
+        <c:dLbls>
+          <c:showLegendKey val="0"/>
+          <c:showVal val="0"/>
+          <c:showCatName val="0"/>
+          <c:showSerName val="0"/>
+          <c:showPercent val="0"/>
+          <c:showBubbleSize val="0"/>
+        </c:dLbls>
+        <c:gapWidth val="219"/>
+        <c:overlap val="-27"/>
+        <c:axId val="1605898192"/>
+        <c:axId val="1605894832"/>
+      </c:barChart>
+      <c:catAx>
+        <c:axId val="1605898192"/>
+        <c:scaling>
+          <c:orientation val="minMax"/>
+        </c:scaling>
+        <c:delete val="0"/>
+        <c:axPos val="b"/>
+        <c:title>
+          <c:tx>
+            <c:rich>
+              <a:bodyPr rot="0" spcFirstLastPara="1" vertOverflow="ellipsis" vert="horz" wrap="square" anchor="ctr" anchorCtr="1"/>
+              <a:lstStyle/>
+              <a:p>
+                <a:pPr>
+                  <a:defRPr sz="1000" b="0" i="0" u="none" strike="noStrike" kern="1200" baseline="0">
+                    <a:solidFill>
+                      <a:schemeClr val="tx1">
+                        <a:lumMod val="65000"/>
+                        <a:lumOff val="35000"/>
+                      </a:schemeClr>
+                    </a:solidFill>
+                    <a:latin typeface="+mn-lt"/>
+                    <a:ea typeface="+mn-ea"/>
+                    <a:cs typeface="+mn-cs"/>
+                  </a:defRPr>
+                </a:pPr>
+                <a:r>
+                  <a:rPr lang="en-US"/>
+                  <a:t>Number</a:t>
+                </a:r>
+                <a:r>
+                  <a:rPr lang="en-US" baseline="0"/>
+                  <a:t> of Trees</a:t>
+                </a:r>
+                <a:endParaRPr lang="en-US"/>
+              </a:p>
+            </c:rich>
+          </c:tx>
+          <c:overlay val="0"/>
+          <c:spPr>
+            <a:noFill/>
+            <a:ln>
+              <a:noFill/>
+            </a:ln>
+            <a:effectLst/>
+          </c:spPr>
+          <c:txPr>
+            <a:bodyPr rot="0" spcFirstLastPara="1" vertOverflow="ellipsis" vert="horz" wrap="square" anchor="ctr" anchorCtr="1"/>
+            <a:lstStyle/>
+            <a:p>
+              <a:pPr>
+                <a:defRPr sz="1000" b="0" i="0" u="none" strike="noStrike" kern="1200" baseline="0">
+                  <a:solidFill>
+                    <a:schemeClr val="tx1">
+                      <a:lumMod val="65000"/>
+                      <a:lumOff val="35000"/>
+                    </a:schemeClr>
+                  </a:solidFill>
+                  <a:latin typeface="+mn-lt"/>
+                  <a:ea typeface="+mn-ea"/>
+                  <a:cs typeface="+mn-cs"/>
+                </a:defRPr>
+              </a:pPr>
+              <a:endParaRPr lang="en-US"/>
+            </a:p>
+          </c:txPr>
+        </c:title>
+        <c:numFmt formatCode="General" sourceLinked="1"/>
+        <c:majorTickMark val="none"/>
+        <c:minorTickMark val="none"/>
+        <c:tickLblPos val="nextTo"/>
+        <c:spPr>
+          <a:noFill/>
+          <a:ln w="9525" cap="flat" cmpd="sng" algn="ctr">
+            <a:solidFill>
+              <a:schemeClr val="tx1">
+                <a:lumMod val="15000"/>
+                <a:lumOff val="85000"/>
+              </a:schemeClr>
+            </a:solidFill>
+            <a:round/>
+          </a:ln>
+          <a:effectLst/>
+        </c:spPr>
+        <c:txPr>
+          <a:bodyPr rot="-60000000" spcFirstLastPara="1" vertOverflow="ellipsis" vert="horz" wrap="square" anchor="ctr" anchorCtr="1"/>
+          <a:lstStyle/>
+          <a:p>
+            <a:pPr>
+              <a:defRPr sz="900" b="0" i="0" u="none" strike="noStrike" kern="1200" baseline="0">
+                <a:solidFill>
+                  <a:schemeClr val="tx1">
+                    <a:lumMod val="65000"/>
+                    <a:lumOff val="35000"/>
+                  </a:schemeClr>
+                </a:solidFill>
+                <a:latin typeface="+mn-lt"/>
+                <a:ea typeface="+mn-ea"/>
+                <a:cs typeface="+mn-cs"/>
+              </a:defRPr>
+            </a:pPr>
+            <a:endParaRPr lang="en-US"/>
+          </a:p>
+        </c:txPr>
+        <c:crossAx val="1605894832"/>
+        <c:crosses val="autoZero"/>
+        <c:auto val="1"/>
+        <c:lblAlgn val="ctr"/>
+        <c:lblOffset val="100"/>
+        <c:noMultiLvlLbl val="0"/>
+      </c:catAx>
+      <c:valAx>
+        <c:axId val="1605894832"/>
+        <c:scaling>
+          <c:orientation val="minMax"/>
+        </c:scaling>
+        <c:delete val="0"/>
+        <c:axPos val="l"/>
+        <c:majorGridlines>
+          <c:spPr>
+            <a:ln w="9525" cap="flat" cmpd="sng" algn="ctr">
+              <a:solidFill>
+                <a:schemeClr val="tx1">
+                  <a:lumMod val="15000"/>
+                  <a:lumOff val="85000"/>
+                </a:schemeClr>
+              </a:solidFill>
+              <a:round/>
+            </a:ln>
+            <a:effectLst/>
+          </c:spPr>
+        </c:majorGridlines>
+        <c:numFmt formatCode="General" sourceLinked="1"/>
+        <c:majorTickMark val="none"/>
+        <c:minorTickMark val="none"/>
+        <c:tickLblPos val="nextTo"/>
+        <c:spPr>
+          <a:noFill/>
+          <a:ln>
+            <a:noFill/>
+          </a:ln>
+          <a:effectLst/>
+        </c:spPr>
+        <c:txPr>
+          <a:bodyPr rot="-60000000" spcFirstLastPara="1" vertOverflow="ellipsis" vert="horz" wrap="square" anchor="ctr" anchorCtr="1"/>
+          <a:lstStyle/>
+          <a:p>
+            <a:pPr>
+              <a:defRPr sz="900" b="0" i="0" u="none" strike="noStrike" kern="1200" baseline="0">
+                <a:solidFill>
+                  <a:schemeClr val="tx1">
+                    <a:lumMod val="65000"/>
+                    <a:lumOff val="35000"/>
+                  </a:schemeClr>
+                </a:solidFill>
+                <a:latin typeface="+mn-lt"/>
+                <a:ea typeface="+mn-ea"/>
+                <a:cs typeface="+mn-cs"/>
+              </a:defRPr>
+            </a:pPr>
+            <a:endParaRPr lang="en-US"/>
+          </a:p>
+        </c:txPr>
+        <c:crossAx val="1605898192"/>
+        <c:crosses val="autoZero"/>
+        <c:crossBetween val="between"/>
+      </c:valAx>
+      <c:spPr>
+        <a:noFill/>
+        <a:ln>
+          <a:noFill/>
+        </a:ln>
+        <a:effectLst/>
+      </c:spPr>
+    </c:plotArea>
+    <c:legend>
+      <c:legendPos val="b"/>
+      <c:overlay val="0"/>
+      <c:spPr>
+        <a:noFill/>
+        <a:ln>
+          <a:noFill/>
+        </a:ln>
+        <a:effectLst/>
+      </c:spPr>
+      <c:txPr>
+        <a:bodyPr rot="0" spcFirstLastPara="1" vertOverflow="ellipsis" vert="horz" wrap="square" anchor="ctr" anchorCtr="1"/>
+        <a:lstStyle/>
+        <a:p>
+          <a:pPr>
+            <a:defRPr sz="900" b="0" i="0" u="none" strike="noStrike" kern="1200" baseline="0">
+              <a:solidFill>
+                <a:schemeClr val="tx1">
+                  <a:lumMod val="65000"/>
+                  <a:lumOff val="35000"/>
+                </a:schemeClr>
+              </a:solidFill>
+              <a:latin typeface="+mn-lt"/>
+              <a:ea typeface="+mn-ea"/>
+              <a:cs typeface="+mn-cs"/>
+            </a:defRPr>
+          </a:pPr>
+          <a:endParaRPr lang="en-US"/>
+        </a:p>
+      </c:txPr>
+    </c:legend>
+    <c:plotVisOnly val="1"/>
+    <c:dispBlanksAs val="gap"/>
+    <c:extLst>
+      <c:ext xmlns:c16r3="http://schemas.microsoft.com/office/drawing/2017/03/chart" uri="{56B9EC1D-385E-4148-901F-78D8002777C0}">
+        <c16r3:dataDisplayOptions16>
+          <c16r3:dispNaAsBlank val="1"/>
+        </c16r3:dataDisplayOptions16>
+      </c:ext>
+    </c:extLst>
+    <c:showDLblsOverMax val="0"/>
+  </c:chart>
+  <c:spPr>
+    <a:solidFill>
+      <a:schemeClr val="bg1"/>
+    </a:solidFill>
+    <a:ln w="9525" cap="flat" cmpd="sng" algn="ctr">
+      <a:solidFill>
+        <a:schemeClr val="tx1">
+          <a:lumMod val="15000"/>
+          <a:lumOff val="85000"/>
+        </a:schemeClr>
+      </a:solidFill>
+      <a:round/>
+    </a:ln>
+    <a:effectLst/>
+  </c:spPr>
+  <c:txPr>
+    <a:bodyPr/>
+    <a:lstStyle/>
+    <a:p>
+      <a:pPr>
+        <a:defRPr/>
+      </a:pPr>
+      <a:endParaRPr lang="en-US"/>
+    </a:p>
+  </c:txPr>
+  <c:externalData r:id="rId3">
+    <c:autoUpdate val="0"/>
+  </c:externalData>
+</c:chartSpace>
+</file>
+
+<file path=word/charts/chart3.xml><?xml version="1.0" encoding="utf-8"?>
+<c:chartSpace xmlns:c="http://schemas.openxmlformats.org/drawingml/2006/chart" xmlns:a="http://schemas.openxmlformats.org/drawingml/2006/main" xmlns:r="http://schemas.openxmlformats.org/officeDocument/2006/relationships" xmlns:c16r2="http://schemas.microsoft.com/office/drawing/2015/06/chart">
+  <c:date1904 val="0"/>
+  <c:lang val="en-US"/>
+  <c:roundedCorners val="0"/>
+  <mc:AlternateContent xmlns:mc="http://schemas.openxmlformats.org/markup-compatibility/2006">
+    <mc:Choice xmlns:c14="http://schemas.microsoft.com/office/drawing/2007/8/2/chart" Requires="c14">
+      <c14:style val="102"/>
+    </mc:Choice>
+    <mc:Fallback>
+      <c:style val="2"/>
+    </mc:Fallback>
+  </mc:AlternateContent>
+  <c:chart>
+    <c:title>
+      <c:tx>
+        <c:rich>
+          <a:bodyPr rot="0" spcFirstLastPara="1" vertOverflow="ellipsis" vert="horz" wrap="square" anchor="ctr" anchorCtr="1"/>
+          <a:lstStyle/>
+          <a:p>
+            <a:pPr>
+              <a:defRPr sz="1400" b="0" i="0" u="none" strike="noStrike" kern="1200" spc="0" baseline="0">
+                <a:solidFill>
+                  <a:schemeClr val="tx1">
+                    <a:lumMod val="65000"/>
+                    <a:lumOff val="35000"/>
+                  </a:schemeClr>
+                </a:solidFill>
+                <a:latin typeface="+mn-lt"/>
+                <a:ea typeface="+mn-ea"/>
+                <a:cs typeface="+mn-cs"/>
+              </a:defRPr>
+            </a:pPr>
+            <a:r>
+              <a:rPr lang="en-US"/>
               <a:t>Performance</a:t>
             </a:r>
             <a:r>
@@ -4538,7 +5161,7 @@
 </c:chartSpace>
 </file>
 
-<file path=word/charts/chart3.xml><?xml version="1.0" encoding="utf-8"?>
+<file path=word/charts/chart4.xml><?xml version="1.0" encoding="utf-8"?>
 <c:chartSpace xmlns:c="http://schemas.openxmlformats.org/drawingml/2006/chart" xmlns:a="http://schemas.openxmlformats.org/drawingml/2006/main" xmlns:r="http://schemas.openxmlformats.org/officeDocument/2006/relationships" xmlns:c16r2="http://schemas.microsoft.com/office/drawing/2015/06/chart">
   <c:date1904 val="0"/>
   <c:lang val="en-US"/>
@@ -5112,7 +5735,7 @@
 </c:chartSpace>
 </file>
 
-<file path=word/charts/chart4.xml><?xml version="1.0" encoding="utf-8"?>
+<file path=word/charts/chart5.xml><?xml version="1.0" encoding="utf-8"?>
 <c:chartSpace xmlns:c="http://schemas.openxmlformats.org/drawingml/2006/chart" xmlns:a="http://schemas.openxmlformats.org/drawingml/2006/main" xmlns:r="http://schemas.openxmlformats.org/officeDocument/2006/relationships" xmlns:c16r2="http://schemas.microsoft.com/office/drawing/2015/06/chart">
   <c:date1904 val="0"/>
   <c:lang val="en-US"/>
@@ -5755,6 +6378,46 @@
 </cs:colorStyle>
 </file>
 
+<file path=word/charts/colors5.xml><?xml version="1.0" encoding="utf-8"?>
+<cs:colorStyle xmlns:cs="http://schemas.microsoft.com/office/drawing/2012/chartStyle" xmlns:a="http://schemas.openxmlformats.org/drawingml/2006/main" meth="cycle" id="10">
+  <a:schemeClr val="accent1"/>
+  <a:schemeClr val="accent2"/>
+  <a:schemeClr val="accent3"/>
+  <a:schemeClr val="accent4"/>
+  <a:schemeClr val="accent5"/>
+  <a:schemeClr val="accent6"/>
+  <cs:variation/>
+  <cs:variation>
+    <a:lumMod val="60000"/>
+  </cs:variation>
+  <cs:variation>
+    <a:lumMod val="80000"/>
+    <a:lumOff val="20000"/>
+  </cs:variation>
+  <cs:variation>
+    <a:lumMod val="80000"/>
+  </cs:variation>
+  <cs:variation>
+    <a:lumMod val="60000"/>
+    <a:lumOff val="40000"/>
+  </cs:variation>
+  <cs:variation>
+    <a:lumMod val="50000"/>
+  </cs:variation>
+  <cs:variation>
+    <a:lumMod val="70000"/>
+    <a:lumOff val="30000"/>
+  </cs:variation>
+  <cs:variation>
+    <a:lumMod val="70000"/>
+  </cs:variation>
+  <cs:variation>
+    <a:lumMod val="50000"/>
+    <a:lumOff val="50000"/>
+  </cs:variation>
+</cs:colorStyle>
+</file>
+
 <file path=word/charts/style1.xml><?xml version="1.0" encoding="utf-8"?>
 <cs:chartStyle xmlns:cs="http://schemas.microsoft.com/office/drawing/2012/chartStyle" xmlns:a="http://schemas.openxmlformats.org/drawingml/2006/main" id="201">
   <cs:axisTitle>
@@ -7265,6 +7928,509 @@
 </file>
 
 <file path=word/charts/style4.xml><?xml version="1.0" encoding="utf-8"?>
+<cs:chartStyle xmlns:cs="http://schemas.microsoft.com/office/drawing/2012/chartStyle" xmlns:a="http://schemas.openxmlformats.org/drawingml/2006/main" id="201">
+  <cs:axisTitle>
+    <cs:lnRef idx="0"/>
+    <cs:fillRef idx="0"/>
+    <cs:effectRef idx="0"/>
+    <cs:fontRef idx="minor">
+      <a:schemeClr val="tx1">
+        <a:lumMod val="65000"/>
+        <a:lumOff val="35000"/>
+      </a:schemeClr>
+    </cs:fontRef>
+    <cs:defRPr sz="1000" kern="1200"/>
+  </cs:axisTitle>
+  <cs:categoryAxis>
+    <cs:lnRef idx="0"/>
+    <cs:fillRef idx="0"/>
+    <cs:effectRef idx="0"/>
+    <cs:fontRef idx="minor">
+      <a:schemeClr val="tx1">
+        <a:lumMod val="65000"/>
+        <a:lumOff val="35000"/>
+      </a:schemeClr>
+    </cs:fontRef>
+    <cs:spPr>
+      <a:ln w="9525" cap="flat" cmpd="sng" algn="ctr">
+        <a:solidFill>
+          <a:schemeClr val="tx1">
+            <a:lumMod val="15000"/>
+            <a:lumOff val="85000"/>
+          </a:schemeClr>
+        </a:solidFill>
+        <a:round/>
+      </a:ln>
+    </cs:spPr>
+    <cs:defRPr sz="900" kern="1200"/>
+  </cs:categoryAxis>
+  <cs:chartArea mods="allowNoFillOverride allowNoLineOverride">
+    <cs:lnRef idx="0"/>
+    <cs:fillRef idx="0"/>
+    <cs:effectRef idx="0"/>
+    <cs:fontRef idx="minor">
+      <a:schemeClr val="tx1"/>
+    </cs:fontRef>
+    <cs:spPr>
+      <a:solidFill>
+        <a:schemeClr val="bg1"/>
+      </a:solidFill>
+      <a:ln w="9525" cap="flat" cmpd="sng" algn="ctr">
+        <a:solidFill>
+          <a:schemeClr val="tx1">
+            <a:lumMod val="15000"/>
+            <a:lumOff val="85000"/>
+          </a:schemeClr>
+        </a:solidFill>
+        <a:round/>
+      </a:ln>
+    </cs:spPr>
+    <cs:defRPr sz="1000" kern="1200"/>
+  </cs:chartArea>
+  <cs:dataLabel>
+    <cs:lnRef idx="0"/>
+    <cs:fillRef idx="0"/>
+    <cs:effectRef idx="0"/>
+    <cs:fontRef idx="minor">
+      <a:schemeClr val="tx1">
+        <a:lumMod val="75000"/>
+        <a:lumOff val="25000"/>
+      </a:schemeClr>
+    </cs:fontRef>
+    <cs:defRPr sz="900" kern="1200"/>
+  </cs:dataLabel>
+  <cs:dataLabelCallout>
+    <cs:lnRef idx="0"/>
+    <cs:fillRef idx="0"/>
+    <cs:effectRef idx="0"/>
+    <cs:fontRef idx="minor">
+      <a:schemeClr val="dk1">
+        <a:lumMod val="65000"/>
+        <a:lumOff val="35000"/>
+      </a:schemeClr>
+    </cs:fontRef>
+    <cs:spPr>
+      <a:solidFill>
+        <a:schemeClr val="lt1"/>
+      </a:solidFill>
+      <a:ln>
+        <a:solidFill>
+          <a:schemeClr val="dk1">
+            <a:lumMod val="25000"/>
+            <a:lumOff val="75000"/>
+          </a:schemeClr>
+        </a:solidFill>
+      </a:ln>
+    </cs:spPr>
+    <cs:defRPr sz="900" kern="1200"/>
+    <cs:bodyPr rot="0" spcFirstLastPara="1" vertOverflow="clip" horzOverflow="clip" vert="horz" wrap="square" lIns="36576" tIns="18288" rIns="36576" bIns="18288" anchor="ctr" anchorCtr="1">
+      <a:spAutoFit/>
+    </cs:bodyPr>
+  </cs:dataLabelCallout>
+  <cs:dataPoint>
+    <cs:lnRef idx="0"/>
+    <cs:fillRef idx="1">
+      <cs:styleClr val="auto"/>
+    </cs:fillRef>
+    <cs:effectRef idx="0"/>
+    <cs:fontRef idx="minor">
+      <a:schemeClr val="tx1"/>
+    </cs:fontRef>
+  </cs:dataPoint>
+  <cs:dataPoint3D>
+    <cs:lnRef idx="0"/>
+    <cs:fillRef idx="1">
+      <cs:styleClr val="auto"/>
+    </cs:fillRef>
+    <cs:effectRef idx="0"/>
+    <cs:fontRef idx="minor">
+      <a:schemeClr val="tx1"/>
+    </cs:fontRef>
+  </cs:dataPoint3D>
+  <cs:dataPointLine>
+    <cs:lnRef idx="0">
+      <cs:styleClr val="auto"/>
+    </cs:lnRef>
+    <cs:fillRef idx="1"/>
+    <cs:effectRef idx="0"/>
+    <cs:fontRef idx="minor">
+      <a:schemeClr val="tx1"/>
+    </cs:fontRef>
+    <cs:spPr>
+      <a:ln w="28575" cap="rnd">
+        <a:solidFill>
+          <a:schemeClr val="phClr"/>
+        </a:solidFill>
+        <a:round/>
+      </a:ln>
+    </cs:spPr>
+  </cs:dataPointLine>
+  <cs:dataPointMarker>
+    <cs:lnRef idx="0">
+      <cs:styleClr val="auto"/>
+    </cs:lnRef>
+    <cs:fillRef idx="1">
+      <cs:styleClr val="auto"/>
+    </cs:fillRef>
+    <cs:effectRef idx="0"/>
+    <cs:fontRef idx="minor">
+      <a:schemeClr val="tx1"/>
+    </cs:fontRef>
+    <cs:spPr>
+      <a:ln w="9525">
+        <a:solidFill>
+          <a:schemeClr val="phClr"/>
+        </a:solidFill>
+      </a:ln>
+    </cs:spPr>
+  </cs:dataPointMarker>
+  <cs:dataPointMarkerLayout symbol="circle" size="5"/>
+  <cs:dataPointWireframe>
+    <cs:lnRef idx="0">
+      <cs:styleClr val="auto"/>
+    </cs:lnRef>
+    <cs:fillRef idx="1"/>
+    <cs:effectRef idx="0"/>
+    <cs:fontRef idx="minor">
+      <a:schemeClr val="tx1"/>
+    </cs:fontRef>
+    <cs:spPr>
+      <a:ln w="9525" cap="rnd">
+        <a:solidFill>
+          <a:schemeClr val="phClr"/>
+        </a:solidFill>
+        <a:round/>
+      </a:ln>
+    </cs:spPr>
+  </cs:dataPointWireframe>
+  <cs:dataTable>
+    <cs:lnRef idx="0"/>
+    <cs:fillRef idx="0"/>
+    <cs:effectRef idx="0"/>
+    <cs:fontRef idx="minor">
+      <a:schemeClr val="tx1">
+        <a:lumMod val="65000"/>
+        <a:lumOff val="35000"/>
+      </a:schemeClr>
+    </cs:fontRef>
+    <cs:spPr>
+      <a:noFill/>
+      <a:ln w="9525" cap="flat" cmpd="sng" algn="ctr">
+        <a:solidFill>
+          <a:schemeClr val="tx1">
+            <a:lumMod val="15000"/>
+            <a:lumOff val="85000"/>
+          </a:schemeClr>
+        </a:solidFill>
+        <a:round/>
+      </a:ln>
+    </cs:spPr>
+    <cs:defRPr sz="900" kern="1200"/>
+  </cs:dataTable>
+  <cs:downBar>
+    <cs:lnRef idx="0"/>
+    <cs:fillRef idx="0"/>
+    <cs:effectRef idx="0"/>
+    <cs:fontRef idx="minor">
+      <a:schemeClr val="dk1"/>
+    </cs:fontRef>
+    <cs:spPr>
+      <a:solidFill>
+        <a:schemeClr val="dk1">
+          <a:lumMod val="65000"/>
+          <a:lumOff val="35000"/>
+        </a:schemeClr>
+      </a:solidFill>
+      <a:ln w="9525">
+        <a:solidFill>
+          <a:schemeClr val="tx1">
+            <a:lumMod val="65000"/>
+            <a:lumOff val="35000"/>
+          </a:schemeClr>
+        </a:solidFill>
+      </a:ln>
+    </cs:spPr>
+  </cs:downBar>
+  <cs:dropLine>
+    <cs:lnRef idx="0"/>
+    <cs:fillRef idx="0"/>
+    <cs:effectRef idx="0"/>
+    <cs:fontRef idx="minor">
+      <a:schemeClr val="tx1"/>
+    </cs:fontRef>
+    <cs:spPr>
+      <a:ln w="9525" cap="flat" cmpd="sng" algn="ctr">
+        <a:solidFill>
+          <a:schemeClr val="tx1">
+            <a:lumMod val="35000"/>
+            <a:lumOff val="65000"/>
+          </a:schemeClr>
+        </a:solidFill>
+        <a:round/>
+      </a:ln>
+    </cs:spPr>
+  </cs:dropLine>
+  <cs:errorBar>
+    <cs:lnRef idx="0"/>
+    <cs:fillRef idx="0"/>
+    <cs:effectRef idx="0"/>
+    <cs:fontRef idx="minor">
+      <a:schemeClr val="tx1"/>
+    </cs:fontRef>
+    <cs:spPr>
+      <a:ln w="9525" cap="flat" cmpd="sng" algn="ctr">
+        <a:solidFill>
+          <a:schemeClr val="tx1">
+            <a:lumMod val="65000"/>
+            <a:lumOff val="35000"/>
+          </a:schemeClr>
+        </a:solidFill>
+        <a:round/>
+      </a:ln>
+    </cs:spPr>
+  </cs:errorBar>
+  <cs:floor>
+    <cs:lnRef idx="0"/>
+    <cs:fillRef idx="0"/>
+    <cs:effectRef idx="0"/>
+    <cs:fontRef idx="minor">
+      <a:schemeClr val="tx1"/>
+    </cs:fontRef>
+    <cs:spPr>
+      <a:noFill/>
+      <a:ln>
+        <a:noFill/>
+      </a:ln>
+    </cs:spPr>
+  </cs:floor>
+  <cs:gridlineMajor>
+    <cs:lnRef idx="0"/>
+    <cs:fillRef idx="0"/>
+    <cs:effectRef idx="0"/>
+    <cs:fontRef idx="minor">
+      <a:schemeClr val="tx1"/>
+    </cs:fontRef>
+    <cs:spPr>
+      <a:ln w="9525" cap="flat" cmpd="sng" algn="ctr">
+        <a:solidFill>
+          <a:schemeClr val="tx1">
+            <a:lumMod val="15000"/>
+            <a:lumOff val="85000"/>
+          </a:schemeClr>
+        </a:solidFill>
+        <a:round/>
+      </a:ln>
+    </cs:spPr>
+  </cs:gridlineMajor>
+  <cs:gridlineMinor>
+    <cs:lnRef idx="0"/>
+    <cs:fillRef idx="0"/>
+    <cs:effectRef idx="0"/>
+    <cs:fontRef idx="minor">
+      <a:schemeClr val="tx1"/>
+    </cs:fontRef>
+    <cs:spPr>
+      <a:ln w="9525" cap="flat" cmpd="sng" algn="ctr">
+        <a:solidFill>
+          <a:schemeClr val="tx1">
+            <a:lumMod val="5000"/>
+            <a:lumOff val="95000"/>
+          </a:schemeClr>
+        </a:solidFill>
+        <a:round/>
+      </a:ln>
+    </cs:spPr>
+  </cs:gridlineMinor>
+  <cs:hiLoLine>
+    <cs:lnRef idx="0"/>
+    <cs:fillRef idx="0"/>
+    <cs:effectRef idx="0"/>
+    <cs:fontRef idx="minor">
+      <a:schemeClr val="tx1"/>
+    </cs:fontRef>
+    <cs:spPr>
+      <a:ln w="9525" cap="flat" cmpd="sng" algn="ctr">
+        <a:solidFill>
+          <a:schemeClr val="tx1">
+            <a:lumMod val="75000"/>
+            <a:lumOff val="25000"/>
+          </a:schemeClr>
+        </a:solidFill>
+        <a:round/>
+      </a:ln>
+    </cs:spPr>
+  </cs:hiLoLine>
+  <cs:leaderLine>
+    <cs:lnRef idx="0"/>
+    <cs:fillRef idx="0"/>
+    <cs:effectRef idx="0"/>
+    <cs:fontRef idx="minor">
+      <a:schemeClr val="tx1"/>
+    </cs:fontRef>
+    <cs:spPr>
+      <a:ln w="9525" cap="flat" cmpd="sng" algn="ctr">
+        <a:solidFill>
+          <a:schemeClr val="tx1">
+            <a:lumMod val="35000"/>
+            <a:lumOff val="65000"/>
+          </a:schemeClr>
+        </a:solidFill>
+        <a:round/>
+      </a:ln>
+    </cs:spPr>
+  </cs:leaderLine>
+  <cs:legend>
+    <cs:lnRef idx="0"/>
+    <cs:fillRef idx="0"/>
+    <cs:effectRef idx="0"/>
+    <cs:fontRef idx="minor">
+      <a:schemeClr val="tx1">
+        <a:lumMod val="65000"/>
+        <a:lumOff val="35000"/>
+      </a:schemeClr>
+    </cs:fontRef>
+    <cs:defRPr sz="900" kern="1200"/>
+  </cs:legend>
+  <cs:plotArea mods="allowNoFillOverride allowNoLineOverride">
+    <cs:lnRef idx="0"/>
+    <cs:fillRef idx="0"/>
+    <cs:effectRef idx="0"/>
+    <cs:fontRef idx="minor">
+      <a:schemeClr val="tx1"/>
+    </cs:fontRef>
+  </cs:plotArea>
+  <cs:plotArea3D mods="allowNoFillOverride allowNoLineOverride">
+    <cs:lnRef idx="0"/>
+    <cs:fillRef idx="0"/>
+    <cs:effectRef idx="0"/>
+    <cs:fontRef idx="minor">
+      <a:schemeClr val="tx1"/>
+    </cs:fontRef>
+  </cs:plotArea3D>
+  <cs:seriesAxis>
+    <cs:lnRef idx="0"/>
+    <cs:fillRef idx="0"/>
+    <cs:effectRef idx="0"/>
+    <cs:fontRef idx="minor">
+      <a:schemeClr val="tx1">
+        <a:lumMod val="65000"/>
+        <a:lumOff val="35000"/>
+      </a:schemeClr>
+    </cs:fontRef>
+    <cs:defRPr sz="900" kern="1200"/>
+  </cs:seriesAxis>
+  <cs:seriesLine>
+    <cs:lnRef idx="0"/>
+    <cs:fillRef idx="0"/>
+    <cs:effectRef idx="0"/>
+    <cs:fontRef idx="minor">
+      <a:schemeClr val="tx1"/>
+    </cs:fontRef>
+    <cs:spPr>
+      <a:ln w="9525" cap="flat" cmpd="sng" algn="ctr">
+        <a:solidFill>
+          <a:schemeClr val="tx1">
+            <a:lumMod val="35000"/>
+            <a:lumOff val="65000"/>
+          </a:schemeClr>
+        </a:solidFill>
+        <a:round/>
+      </a:ln>
+    </cs:spPr>
+  </cs:seriesLine>
+  <cs:title>
+    <cs:lnRef idx="0"/>
+    <cs:fillRef idx="0"/>
+    <cs:effectRef idx="0"/>
+    <cs:fontRef idx="minor">
+      <a:schemeClr val="tx1">
+        <a:lumMod val="65000"/>
+        <a:lumOff val="35000"/>
+      </a:schemeClr>
+    </cs:fontRef>
+    <cs:defRPr sz="1400" b="0" kern="1200" spc="0" baseline="0"/>
+  </cs:title>
+  <cs:trendline>
+    <cs:lnRef idx="0">
+      <cs:styleClr val="auto"/>
+    </cs:lnRef>
+    <cs:fillRef idx="0"/>
+    <cs:effectRef idx="0"/>
+    <cs:fontRef idx="minor">
+      <a:schemeClr val="tx1"/>
+    </cs:fontRef>
+    <cs:spPr>
+      <a:ln w="19050" cap="rnd">
+        <a:solidFill>
+          <a:schemeClr val="phClr"/>
+        </a:solidFill>
+        <a:prstDash val="sysDot"/>
+      </a:ln>
+    </cs:spPr>
+  </cs:trendline>
+  <cs:trendlineLabel>
+    <cs:lnRef idx="0"/>
+    <cs:fillRef idx="0"/>
+    <cs:effectRef idx="0"/>
+    <cs:fontRef idx="minor">
+      <a:schemeClr val="tx1">
+        <a:lumMod val="65000"/>
+        <a:lumOff val="35000"/>
+      </a:schemeClr>
+    </cs:fontRef>
+    <cs:defRPr sz="900" kern="1200"/>
+  </cs:trendlineLabel>
+  <cs:upBar>
+    <cs:lnRef idx="0"/>
+    <cs:fillRef idx="0"/>
+    <cs:effectRef idx="0"/>
+    <cs:fontRef idx="minor">
+      <a:schemeClr val="dk1"/>
+    </cs:fontRef>
+    <cs:spPr>
+      <a:solidFill>
+        <a:schemeClr val="lt1"/>
+      </a:solidFill>
+      <a:ln w="9525">
+        <a:solidFill>
+          <a:schemeClr val="tx1">
+            <a:lumMod val="15000"/>
+            <a:lumOff val="85000"/>
+          </a:schemeClr>
+        </a:solidFill>
+      </a:ln>
+    </cs:spPr>
+  </cs:upBar>
+  <cs:valueAxis>
+    <cs:lnRef idx="0"/>
+    <cs:fillRef idx="0"/>
+    <cs:effectRef idx="0"/>
+    <cs:fontRef idx="minor">
+      <a:schemeClr val="tx1">
+        <a:lumMod val="65000"/>
+        <a:lumOff val="35000"/>
+      </a:schemeClr>
+    </cs:fontRef>
+    <cs:defRPr sz="900" kern="1200"/>
+  </cs:valueAxis>
+  <cs:wall>
+    <cs:lnRef idx="0"/>
+    <cs:fillRef idx="0"/>
+    <cs:effectRef idx="0"/>
+    <cs:fontRef idx="minor">
+      <a:schemeClr val="tx1"/>
+    </cs:fontRef>
+    <cs:spPr>
+      <a:noFill/>
+      <a:ln>
+        <a:noFill/>
+      </a:ln>
+    </cs:spPr>
+  </cs:wall>
+</cs:chartStyle>
+</file>
+
+<file path=word/charts/style5.xml><?xml version="1.0" encoding="utf-8"?>
 <cs:chartStyle xmlns:cs="http://schemas.microsoft.com/office/drawing/2012/chartStyle" xmlns:a="http://schemas.openxmlformats.org/drawingml/2006/main" id="201">
   <cs:axisTitle>
     <cs:lnRef idx="0"/>
@@ -8063,23 +9229,10 @@
 </file>
 
 <file path=customXml/item1.xml><?xml version="1.0" encoding="utf-8"?>
-<p:properties xmlns:p="http://schemas.microsoft.com/office/2006/metadata/properties" xmlns:xsi="http://www.w3.org/2001/XMLSchema-instance" xmlns:pc="http://schemas.microsoft.com/office/infopath/2007/PartnerControls">
-  <documentManagement>
-    <_activity xmlns="a22f9734-6c1e-4fcf-8391-20abb0b46fb5" xsi:nil="true"/>
-  </documentManagement>
-</p:properties>
+<b:Sources xmlns:b="http://schemas.openxmlformats.org/officeDocument/2006/bibliography" xmlns="http://schemas.openxmlformats.org/officeDocument/2006/bibliography" SelectedStyle="\APASixthEditionOfficeOnline.xsl" StyleName="APA" Version="6"/>
 </file>
 
 <file path=customXml/item2.xml><?xml version="1.0" encoding="utf-8"?>
-<?mso-contentType ?>
-<FormTemplates xmlns="http://schemas.microsoft.com/sharepoint/v3/contenttype/forms">
-  <Display>DocumentLibraryForm</Display>
-  <Edit>DocumentLibraryForm</Edit>
-  <New>DocumentLibraryForm</New>
-</FormTemplates>
-</file>
-
-<file path=customXml/item3.xml><?xml version="1.0" encoding="utf-8"?>
 <ct:contentTypeSchema xmlns:ct="http://schemas.microsoft.com/office/2006/metadata/contentType" xmlns:ma="http://schemas.microsoft.com/office/2006/metadata/properties/metaAttributes" ct:_="" ma:_="" ma:contentTypeName="Document" ma:contentTypeID="0x0101007AD7A92A1B9F6D4399DC48984FC7A4B3" ma:contentTypeVersion="8" ma:contentTypeDescription="Create a new document." ma:contentTypeScope="" ma:versionID="319925f76af65dec7fc8255f7dd3a696">
   <xsd:schema xmlns:xsd="http://www.w3.org/2001/XMLSchema" xmlns:xs="http://www.w3.org/2001/XMLSchema" xmlns:p="http://schemas.microsoft.com/office/2006/metadata/properties" xmlns:ns3="a22f9734-6c1e-4fcf-8391-20abb0b46fb5" xmlns:ns4="8d8e3010-6b25-481b-b140-0a0c3d4674eb" targetNamespace="http://schemas.microsoft.com/office/2006/metadata/properties" ma:root="true" ma:fieldsID="33dd84b4b871d31c322560880a6b772d" ns3:_="" ns4:_="">
     <xsd:import namespace="a22f9734-6c1e-4fcf-8391-20abb0b46fb5"/>
@@ -8270,36 +9423,32 @@
 </ct:contentTypeSchema>
 </file>
 
+<file path=customXml/item3.xml><?xml version="1.0" encoding="utf-8"?>
+<?mso-contentType ?>
+<FormTemplates xmlns="http://schemas.microsoft.com/sharepoint/v3/contenttype/forms">
+  <Display>DocumentLibraryForm</Display>
+  <Edit>DocumentLibraryForm</Edit>
+  <New>DocumentLibraryForm</New>
+</FormTemplates>
+</file>
+
 <file path=customXml/item4.xml><?xml version="1.0" encoding="utf-8"?>
-<b:Sources xmlns:b="http://schemas.openxmlformats.org/officeDocument/2006/bibliography" xmlns="http://schemas.openxmlformats.org/officeDocument/2006/bibliography" SelectedStyle="\APASixthEditionOfficeOnline.xsl" StyleName="APA" Version="6"/>
+<p:properties xmlns:p="http://schemas.microsoft.com/office/2006/metadata/properties" xmlns:xsi="http://www.w3.org/2001/XMLSchema-instance" xmlns:pc="http://schemas.microsoft.com/office/infopath/2007/PartnerControls">
+  <documentManagement>
+    <_activity xmlns="a22f9734-6c1e-4fcf-8391-20abb0b46fb5" xsi:nil="true"/>
+  </documentManagement>
+</p:properties>
 </file>
 
 <file path=customXml/itemProps1.xml><?xml version="1.0" encoding="utf-8"?>
-<ds:datastoreItem xmlns:ds="http://schemas.openxmlformats.org/officeDocument/2006/customXml" ds:itemID="{7A35AA23-B175-4CCF-A4AD-895BF2CB7EB7}">
+<ds:datastoreItem xmlns:ds="http://schemas.openxmlformats.org/officeDocument/2006/customXml" ds:itemID="{FFA8447A-16FA-4065-8FE5-B020BA10F333}">
   <ds:schemaRefs>
-    <ds:schemaRef ds:uri="http://purl.org/dc/elements/1.1/"/>
-    <ds:schemaRef ds:uri="http://purl.org/dc/dcmitype/"/>
-    <ds:schemaRef ds:uri="http://schemas.openxmlformats.org/package/2006/metadata/core-properties"/>
-    <ds:schemaRef ds:uri="http://www.w3.org/XML/1998/namespace"/>
-    <ds:schemaRef ds:uri="http://schemas.microsoft.com/office/2006/metadata/properties"/>
-    <ds:schemaRef ds:uri="http://schemas.microsoft.com/office/2006/documentManagement/types"/>
-    <ds:schemaRef ds:uri="http://schemas.microsoft.com/office/infopath/2007/PartnerControls"/>
-    <ds:schemaRef ds:uri="8d8e3010-6b25-481b-b140-0a0c3d4674eb"/>
-    <ds:schemaRef ds:uri="a22f9734-6c1e-4fcf-8391-20abb0b46fb5"/>
-    <ds:schemaRef ds:uri="http://purl.org/dc/terms/"/>
+    <ds:schemaRef ds:uri="http://schemas.openxmlformats.org/officeDocument/2006/bibliography"/>
   </ds:schemaRefs>
 </ds:datastoreItem>
 </file>
 
 <file path=customXml/itemProps2.xml><?xml version="1.0" encoding="utf-8"?>
-<ds:datastoreItem xmlns:ds="http://schemas.openxmlformats.org/officeDocument/2006/customXml" ds:itemID="{931C32F6-7F03-4BA2-9B36-B9564FB87889}">
-  <ds:schemaRefs>
-    <ds:schemaRef ds:uri="http://schemas.microsoft.com/sharepoint/v3/contenttype/forms"/>
-  </ds:schemaRefs>
-</ds:datastoreItem>
-</file>
-
-<file path=customXml/itemProps3.xml><?xml version="1.0" encoding="utf-8"?>
 <ds:datastoreItem xmlns:ds="http://schemas.openxmlformats.org/officeDocument/2006/customXml" ds:itemID="{C4DBB80E-7C12-4821-A129-CFEEAB9786FB}">
   <ds:schemaRefs>
     <ds:schemaRef ds:uri="http://schemas.microsoft.com/office/2006/metadata/contentType"/>
@@ -8318,10 +9467,20 @@
 </ds:datastoreItem>
 </file>
 
+<file path=customXml/itemProps3.xml><?xml version="1.0" encoding="utf-8"?>
+<ds:datastoreItem xmlns:ds="http://schemas.openxmlformats.org/officeDocument/2006/customXml" ds:itemID="{931C32F6-7F03-4BA2-9B36-B9564FB87889}">
+  <ds:schemaRefs>
+    <ds:schemaRef ds:uri="http://schemas.microsoft.com/sharepoint/v3/contenttype/forms"/>
+  </ds:schemaRefs>
+</ds:datastoreItem>
+</file>
+
 <file path=customXml/itemProps4.xml><?xml version="1.0" encoding="utf-8"?>
-<ds:datastoreItem xmlns:ds="http://schemas.openxmlformats.org/officeDocument/2006/customXml" ds:itemID="{FFA8447A-16FA-4065-8FE5-B020BA10F333}">
+<ds:datastoreItem xmlns:ds="http://schemas.openxmlformats.org/officeDocument/2006/customXml" ds:itemID="{7A35AA23-B175-4CCF-A4AD-895BF2CB7EB7}">
   <ds:schemaRefs>
-    <ds:schemaRef ds:uri="http://schemas.openxmlformats.org/officeDocument/2006/bibliography"/>
+    <ds:schemaRef ds:uri="http://schemas.microsoft.com/office/2006/metadata/properties"/>
+    <ds:schemaRef ds:uri="http://schemas.microsoft.com/office/infopath/2007/PartnerControls"/>
+    <ds:schemaRef ds:uri="a22f9734-6c1e-4fcf-8391-20abb0b46fb5"/>
   </ds:schemaRefs>
 </ds:datastoreItem>
 </file>
</xml_diff>